<commit_message>
Updated UserGuide with results screenshot
</commit_message>
<xml_diff>
--- a/UserGuide.docx
+++ b/UserGuide.docx
@@ -125,23 +125,21 @@
         <w:spacing w:beforeAutospacing="1" w:after="240"/>
         <w:jc w:val="left"/>
         <w:outlineLvl w:val="0"/>
-        <w:rPr>
-          <w:rFonts w:ascii="Segoe UI" w:hAnsi="Segoe UI" w:eastAsia="Times New Roman" w:cs="Segoe UI"/>
-          <w:color w:val="24292E"/>
-          <w:sz w:val="24"/>
-          <w:szCs w:val="24"/>
-        </w:rPr>
-      </w:pPr>
-      <w:bookmarkStart w:id="1" w:name="__DdeLink__175_4118085197"/>
-      <w:r>
-        <w:rPr>
-          <w:rFonts w:eastAsia="Times New Roman" w:cs="Segoe UI" w:ascii="Segoe UI" w:hAnsi="Segoe UI"/>
-          <w:color w:val="24292E"/>
-          <w:sz w:val="24"/>
-          <w:szCs w:val="24"/>
-        </w:rPr>
-        <w:t>https://github.com/sravantiaketi/FutureTransactionService.git</w:t>
-      </w:r>
+        <w:rPr/>
+      </w:pPr>
+      <w:hyperlink r:id="rId2">
+        <w:bookmarkStart w:id="1" w:name="__DdeLink__175_4118085197"/>
+        <w:r>
+          <w:rPr>
+            <w:rStyle w:val="InternetLink"/>
+            <w:rFonts w:eastAsia="Times New Roman" w:cs="Segoe UI" w:ascii="Segoe UI" w:hAnsi="Segoe UI"/>
+            <w:color w:val="24292E"/>
+            <w:sz w:val="24"/>
+            <w:szCs w:val="24"/>
+          </w:rPr>
+          <w:t>https://github.com/sravantiaketi/FutureTransactionService.git</w:t>
+        </w:r>
+      </w:hyperlink>
       <w:bookmarkEnd w:id="1"/>
     </w:p>
     <w:p>
@@ -157,6 +155,31 @@
         <w:spacing w:beforeAutospacing="1" w:after="240"/>
         <w:jc w:val="left"/>
         <w:outlineLvl w:val="0"/>
+        <w:rPr/>
+      </w:pPr>
+      <w:r>
+        <w:rPr>
+          <w:rFonts w:eastAsia="Times New Roman" w:cs="Segoe UI" w:ascii="Segoe UI" w:hAnsi="Segoe UI"/>
+          <w:color w:val="24292E"/>
+          <w:sz w:val="24"/>
+          <w:szCs w:val="24"/>
+        </w:rPr>
+        <w:t>This step would take few minutes if you are installing Springboot application using maven repo for the first time</w:t>
+      </w:r>
+    </w:p>
+    <w:p>
+      <w:pPr>
+        <w:pStyle w:val="Normal"/>
+        <w:numPr>
+          <w:ilvl w:val="0"/>
+          <w:numId w:val="0"/>
+        </w:numPr>
+        <w:pBdr>
+          <w:bottom w:val="single" w:sz="6" w:space="4" w:color="EAECEF"/>
+        </w:pBdr>
+        <w:spacing w:beforeAutospacing="1" w:after="240"/>
+        <w:jc w:val="left"/>
+        <w:outlineLvl w:val="0"/>
         <w:rPr>
           <w:rFonts w:ascii="Segoe UI" w:hAnsi="Segoe UI" w:eastAsia="Times New Roman" w:cs="Segoe UI"/>
           <w:b/>
@@ -194,26 +217,18 @@
         <w:spacing w:before="360" w:after="240"/>
         <w:jc w:val="left"/>
         <w:outlineLvl w:val="1"/>
-        <w:rPr>
-          <w:rFonts w:ascii="Segoe UI" w:hAnsi="Segoe UI" w:eastAsia="Times New Roman" w:cs="Segoe UI"/>
-          <w:b/>
+        <w:rPr/>
+      </w:pPr>
+      <w:r>
+        <w:rPr>
+          <w:rFonts w:eastAsia="Times New Roman" w:cs="Segoe UI" w:ascii="Segoe UI" w:hAnsi="Segoe UI"/>
           <w:b/>
           <w:bCs/>
           <w:color w:val="24292E"/>
           <w:sz w:val="28"/>
           <w:szCs w:val="28"/>
         </w:rPr>
-      </w:pPr>
-      <w:r>
-        <w:rPr>
-          <w:rFonts w:eastAsia="Times New Roman" w:cs="Segoe UI" w:ascii="Segoe UI" w:hAnsi="Segoe UI"/>
-          <w:b/>
-          <w:bCs/>
-          <w:color w:val="24292E"/>
-          <w:sz w:val="28"/>
-          <w:szCs w:val="28"/>
-        </w:rPr>
-        <w:t>Go to project directory</w:t>
+        <w:t>Go to project directory in terminal</w:t>
       </w:r>
     </w:p>
     <w:p>
@@ -257,38 +272,41 @@
         <w:spacing w:before="0" w:after="240"/>
         <w:jc w:val="left"/>
         <w:rPr>
-          <w:rFonts w:ascii="Segoe UI" w:hAnsi="Segoe UI" w:eastAsia="Times New Roman" w:cs="Segoe UI"/>
+          <w:b w:val="false"/>
+          <w:b w:val="false"/>
+          <w:bCs w:val="false"/>
+        </w:rPr>
+      </w:pPr>
+      <w:r>
+        <w:rPr>
+          <w:rFonts w:eastAsia="Times New Roman" w:cs="Segoe UI" w:ascii="Segoe UI" w:hAnsi="Segoe UI"/>
+          <w:b w:val="false"/>
+          <w:bCs w:val="false"/>
           <w:color w:val="24292E"/>
           <w:sz w:val="24"/>
           <w:szCs w:val="24"/>
         </w:rPr>
-      </w:pPr>
-      <w:r>
-        <w:rPr>
-          <w:rFonts w:eastAsia="Times New Roman" w:cs="Segoe UI" w:ascii="Segoe UI" w:hAnsi="Segoe UI"/>
-          <w:color w:val="24292E"/>
-          <w:sz w:val="24"/>
-          <w:szCs w:val="24"/>
-        </w:rPr>
-        <w:t>$ mvn -</w:t>
-      </w:r>
-      <w:r>
-        <w:rPr>
-          <w:rFonts w:eastAsia="Times New Roman" w:cs="Segoe UI" w:ascii="Segoe UI" w:hAnsi="Segoe UI"/>
-          <w:color w:val="24292E"/>
-          <w:sz w:val="24"/>
-          <w:szCs w:val="24"/>
-        </w:rPr>
-        <w:t xml:space="preserve">e </w:t>
-      </w:r>
-      <w:r>
-        <w:rPr>
-          <w:rFonts w:eastAsia="Times New Roman" w:cs="Segoe UI" w:ascii="Segoe UI" w:hAnsi="Segoe UI"/>
-          <w:color w:val="24292E"/>
-          <w:sz w:val="24"/>
-          <w:szCs w:val="24"/>
-        </w:rPr>
-        <w:t>package</w:t>
+        <w:t>$ mvn -e package</w:t>
+      </w:r>
+    </w:p>
+    <w:p>
+      <w:pPr>
+        <w:pStyle w:val="Normal"/>
+        <w:spacing w:before="0" w:after="240"/>
+        <w:jc w:val="left"/>
+        <w:rPr>
+          <w:sz w:val="21"/>
+          <w:szCs w:val="21"/>
+        </w:rPr>
+      </w:pPr>
+      <w:r>
+        <w:rPr>
+          <w:rFonts w:eastAsia="Times New Roman" w:cs="Segoe UI" w:ascii="Segoe UI" w:hAnsi="Segoe UI"/>
+          <w:color w:val="24292E"/>
+          <w:sz w:val="21"/>
+          <w:szCs w:val="21"/>
+        </w:rPr>
+        <w:t>If all JNUIT test cases suceed then it builds Standalone Springboot application jar.</w:t>
       </w:r>
     </w:p>
     <w:p>
@@ -315,18 +333,7 @@
           <w:sz w:val="28"/>
           <w:szCs w:val="28"/>
         </w:rPr>
-        <w:t xml:space="preserve">Then run the jar file </w:t>
-      </w:r>
-      <w:r>
-        <w:rPr>
-          <w:rFonts w:eastAsia="Times New Roman" w:cs="Segoe UI" w:ascii="Segoe UI" w:hAnsi="Segoe UI"/>
-          <w:b/>
-          <w:bCs/>
-          <w:color w:val="24292E"/>
-          <w:sz w:val="28"/>
-          <w:szCs w:val="28"/>
-        </w:rPr>
-        <w:t>for a given date as below</w:t>
+        <w:t>Then run the jar file for a given date as below</w:t>
       </w:r>
     </w:p>
     <w:p>
@@ -387,7 +394,7 @@
           <w:sz w:val="24"/>
           <w:szCs w:val="24"/>
         </w:rPr>
-        <w:t xml:space="preserve">CSV file is created for </w:t>
+        <w:t xml:space="preserve">CSV file will be created for </w:t>
       </w:r>
       <w:r>
         <w:rPr>
@@ -452,15 +459,16 @@
         <w:pStyle w:val="Normal"/>
         <w:spacing w:before="0" w:afterAutospacing="1"/>
         <w:jc w:val="left"/>
-        <w:rPr>
-          <w:rFonts w:ascii="Segoe UI" w:hAnsi="Segoe UI" w:eastAsia="Times New Roman" w:cs="Segoe UI"/>
+        <w:rPr/>
+      </w:pPr>
+      <w:r>
+        <w:rPr>
+          <w:rFonts w:eastAsia="Times New Roman" w:cs="Segoe UI" w:ascii="Segoe UI" w:hAnsi="Segoe UI"/>
           <w:color w:val="24292E"/>
           <w:sz w:val="24"/>
           <w:szCs w:val="24"/>
         </w:rPr>
-      </w:pPr>
-      <w:r>
-        <w:rPr/>
+        <w:t>Sample is shown below.</w:t>
       </w:r>
     </w:p>
     <w:p>
@@ -470,10 +478,141 @@
         <w:jc w:val="left"/>
         <w:rPr>
           <w:rFonts w:ascii="Segoe UI" w:hAnsi="Segoe UI" w:eastAsia="Times New Roman" w:cs="Segoe UI"/>
+          <w:b/>
+          <w:b/>
+          <w:bCs/>
           <w:color w:val="24292E"/>
           <w:sz w:val="24"/>
           <w:szCs w:val="24"/>
         </w:rPr>
+      </w:pPr>
+      <w:r>
+        <w:rPr>
+          <w:rFonts w:eastAsia="Times New Roman" w:cs="Segoe UI" w:ascii="Segoe UI" w:hAnsi="Segoe UI"/>
+          <w:b/>
+          <w:bCs/>
+          <w:color w:val="24292E"/>
+          <w:sz w:val="24"/>
+          <w:szCs w:val="24"/>
+        </w:rPr>
+        <w:t>Client_Information</w:t>
+        <w:tab/>
+        <w:t>Product_Information</w:t>
+        <w:tab/>
+        <w:t>Total_Transaction_Amount</w:t>
+      </w:r>
+    </w:p>
+    <w:p>
+      <w:pPr>
+        <w:pStyle w:val="Normal"/>
+        <w:spacing w:before="0" w:afterAutospacing="1"/>
+        <w:jc w:val="left"/>
+        <w:rPr>
+          <w:rFonts w:ascii="Segoe UI" w:hAnsi="Segoe UI" w:eastAsia="Times New Roman" w:cs="Segoe UI"/>
+          <w:color w:val="24292E"/>
+          <w:sz w:val="20"/>
+          <w:szCs w:val="20"/>
+        </w:rPr>
+      </w:pPr>
+      <w:r>
+        <w:rPr>
+          <w:rFonts w:eastAsia="Times New Roman" w:cs="Segoe UI" w:ascii="Segoe UI" w:hAnsi="Segoe UI"/>
+          <w:color w:val="24292E"/>
+          <w:sz w:val="20"/>
+          <w:szCs w:val="20"/>
+        </w:rPr>
+        <w:t>CL  123400030001</w:t>
+        <w:tab/>
+        <w:tab/>
+        <w:t>CME FUNK.   20100910</w:t>
+        <w:tab/>
+        <w:tab/>
+        <w:t>-215</w:t>
+      </w:r>
+    </w:p>
+    <w:p>
+      <w:pPr>
+        <w:pStyle w:val="Normal"/>
+        <w:spacing w:before="0" w:afterAutospacing="1"/>
+        <w:jc w:val="left"/>
+        <w:rPr>
+          <w:rFonts w:ascii="Segoe UI" w:hAnsi="Segoe UI" w:eastAsia="Times New Roman" w:cs="Segoe UI"/>
+          <w:color w:val="24292E"/>
+          <w:sz w:val="20"/>
+          <w:szCs w:val="20"/>
+        </w:rPr>
+      </w:pPr>
+      <w:r>
+        <w:rPr>
+          <w:rFonts w:eastAsia="Times New Roman" w:cs="Segoe UI" w:ascii="Segoe UI" w:hAnsi="Segoe UI"/>
+          <w:color w:val="24292E"/>
+          <w:sz w:val="20"/>
+          <w:szCs w:val="20"/>
+        </w:rPr>
+        <w:t>CL  123400030001</w:t>
+        <w:tab/>
+        <w:tab/>
+        <w:t>CME FUN1    20100910</w:t>
+        <w:tab/>
+        <w:tab/>
+        <w:t>285</w:t>
+      </w:r>
+    </w:p>
+    <w:p>
+      <w:pPr>
+        <w:pStyle w:val="Normal"/>
+        <w:spacing w:before="0" w:afterAutospacing="1"/>
+        <w:jc w:val="left"/>
+        <w:rPr>
+          <w:rFonts w:ascii="Segoe UI" w:hAnsi="Segoe UI" w:eastAsia="Times New Roman" w:cs="Segoe UI"/>
+          <w:color w:val="24292E"/>
+          <w:sz w:val="20"/>
+          <w:szCs w:val="20"/>
+        </w:rPr>
+      </w:pPr>
+      <w:r>
+        <w:rPr>
+          <w:rFonts w:eastAsia="Times New Roman" w:cs="Segoe UI" w:ascii="Segoe UI" w:hAnsi="Segoe UI"/>
+          <w:color w:val="24292E"/>
+          <w:sz w:val="20"/>
+          <w:szCs w:val="20"/>
+        </w:rPr>
+        <w:t>CL  432100030001</w:t>
+        <w:tab/>
+        <w:tab/>
+        <w:t>CME FUN1    20100910</w:t>
+        <w:tab/>
+        <w:tab/>
+        <w:t>-79</w:t>
+      </w:r>
+    </w:p>
+    <w:p>
+      <w:pPr>
+        <w:pStyle w:val="Normal"/>
+        <w:spacing w:before="0" w:afterAutospacing="1"/>
+        <w:jc w:val="left"/>
+        <w:rPr>
+          <w:rFonts w:ascii="Segoe UI" w:hAnsi="Segoe UI" w:eastAsia="Times New Roman" w:cs="Segoe UI"/>
+          <w:color w:val="24292E"/>
+          <w:sz w:val="24"/>
+          <w:szCs w:val="24"/>
+        </w:rPr>
+      </w:pPr>
+      <w:r>
+        <w:rPr>
+          <w:rFonts w:eastAsia="Times New Roman" w:cs="Segoe UI" w:ascii="Segoe UI" w:hAnsi="Segoe UI"/>
+          <w:color w:val="24292E"/>
+          <w:sz w:val="24"/>
+          <w:szCs w:val="24"/>
+        </w:rPr>
+      </w:r>
+    </w:p>
+    <w:p>
+      <w:pPr>
+        <w:pStyle w:val="Normal"/>
+        <w:spacing w:before="0" w:afterAutospacing="1"/>
+        <w:jc w:val="left"/>
+        <w:rPr/>
       </w:pPr>
       <w:r>
         <w:rPr/>
@@ -498,7 +637,6 @@
     <w:rPrDefault>
       <w:rPr>
         <w:rFonts w:ascii="Calibri" w:hAnsi="Calibri" w:eastAsia="Calibri" w:cs="" w:asciiTheme="minorHAnsi" w:cstheme="minorBidi" w:eastAsiaTheme="minorHAnsi" w:hAnsiTheme="minorHAnsi"/>
-        <w:sz w:val="22"/>
         <w:szCs w:val="22"/>
         <w:lang w:val="en-US" w:eastAsia="en-US" w:bidi="ar-SA"/>
       </w:rPr>
@@ -983,6 +1121,34 @@
       <w:szCs w:val="36"/>
     </w:rPr>
   </w:style>
+  <w:style w:type="character" w:styleId="InternetLink">
+    <w:name w:val="Internet Link"/>
+    <w:rPr>
+      <w:color w:val="000080"/>
+      <w:u w:val="single"/>
+      <w:lang w:val="zxx" w:eastAsia="zxx" w:bidi="zxx"/>
+    </w:rPr>
+  </w:style>
+  <w:style w:type="character" w:styleId="ListLabel1">
+    <w:name w:val="ListLabel 1"/>
+    <w:qFormat/>
+    <w:rPr>
+      <w:rFonts w:ascii="Segoe UI" w:hAnsi="Segoe UI" w:eastAsia="Times New Roman" w:cs="Segoe UI"/>
+      <w:color w:val="24292E"/>
+      <w:sz w:val="24"/>
+      <w:szCs w:val="24"/>
+    </w:rPr>
+  </w:style>
+  <w:style w:type="character" w:styleId="ListLabel2">
+    <w:name w:val="ListLabel 2"/>
+    <w:qFormat/>
+    <w:rPr>
+      <w:rFonts w:ascii="Segoe UI" w:hAnsi="Segoe UI" w:eastAsia="Times New Roman" w:cs="Segoe UI"/>
+      <w:color w:val="24292E"/>
+      <w:sz w:val="24"/>
+      <w:szCs w:val="24"/>
+    </w:rPr>
+  </w:style>
   <w:style w:type="paragraph" w:styleId="Heading">
     <w:name w:val="Heading"/>
     <w:basedOn w:val="Normal"/>

</xml_diff>